<commit_message>
I added 2 lines
</commit_message>
<xml_diff>
--- a/Demo01.docx
+++ b/Demo01.docx
@@ -10,6 +10,16 @@
     <w:p>
       <w:r>
         <w:t>My name is Vignesh</w:t>
+      </w:r>
+    </w:p>
+    <w:p>
+      <w:r>
+        <w:t>From Manjeshwar</w:t>
+      </w:r>
+    </w:p>
+    <w:p>
+      <w:r>
+        <w:t>Studying in Vivekananda Polytechnic Puttur</w:t>
       </w:r>
     </w:p>
     <w:sectPr>

</xml_diff>